<commit_message>
Tecnicamente ya está terminado :)
</commit_message>
<xml_diff>
--- a/Documentacion/Ensayo.docx
+++ b/Documentacion/Ensayo.docx
@@ -300,6 +300,11 @@
       <w:pPr>
         <w:ind w:left="175" w:hanging="175"/>
         <w:jc w:val="both"/>
+        <w:rPr>
+          <w:rFonts w:ascii="Times New Roman" w:eastAsia="Times New Roman" w:hAnsi="Times New Roman" w:cs="Times New Roman"/>
+          <w:sz w:val="24"/>
+          <w:szCs w:val="24"/>
+        </w:rPr>
       </w:pPr>
       <w:r>
         <w:rPr>
@@ -316,195 +321,71 @@
           <w:szCs w:val="24"/>
         </w:rPr>
         <w:tab/>
-        <w:t>Extensión de 150 a 175 palabras, se sugiere utilizar para ello el contador de palabras disponible en Word.</w:t>
-      </w:r>
-    </w:p>
-    <w:p>
-      <w:pPr>
-        <w:ind w:left="175" w:hanging="175"/>
-        <w:jc w:val="both"/>
-      </w:pPr>
-      <w:r>
-        <w:rPr>
-          <w:rFonts w:ascii="Times New Roman" w:eastAsia="Times New Roman" w:hAnsi="Times New Roman" w:cs="Times New Roman"/>
-          <w:sz w:val="24"/>
-          <w:szCs w:val="24"/>
-        </w:rPr>
-        <w:t xml:space="preserve"> </w:t>
-      </w:r>
-      <w:r>
-        <w:rPr>
-          <w:rFonts w:ascii="Times New Roman" w:eastAsia="Times New Roman" w:hAnsi="Times New Roman" w:cs="Times New Roman"/>
-          <w:sz w:val="24"/>
-          <w:szCs w:val="24"/>
-        </w:rPr>
-        <w:tab/>
-        <w:t xml:space="preserve">Describir </w:t>
-      </w:r>
-      <w:r>
-        <w:rPr>
-          <w:rFonts w:ascii="Times New Roman" w:eastAsia="Times New Roman" w:hAnsi="Times New Roman" w:cs="Times New Roman"/>
-          <w:sz w:val="24"/>
-          <w:szCs w:val="24"/>
-        </w:rPr>
-        <w:t>el tema cuya exposición se realiza en el ensayo, su novedad o vigencia en el contexto nacional o internacional</w:t>
-      </w:r>
-      <w:r>
-        <w:rPr>
-          <w:rFonts w:ascii="Times New Roman" w:eastAsia="Times New Roman" w:hAnsi="Times New Roman" w:cs="Times New Roman"/>
-          <w:sz w:val="24"/>
-          <w:szCs w:val="24"/>
-        </w:rPr>
-        <w:t>.</w:t>
-      </w:r>
-    </w:p>
-    <w:p>
-      <w:pPr>
-        <w:ind w:left="175" w:hanging="175"/>
-        <w:jc w:val="both"/>
-        <w:rPr>
-          <w:rFonts w:ascii="Times New Roman" w:eastAsia="Times New Roman" w:hAnsi="Times New Roman" w:cs="Times New Roman"/>
-          <w:sz w:val="24"/>
-          <w:szCs w:val="24"/>
-        </w:rPr>
-      </w:pPr>
-      <w:r>
-        <w:rPr>
-          <w:rFonts w:ascii="Times New Roman" w:eastAsia="Times New Roman" w:hAnsi="Times New Roman" w:cs="Times New Roman"/>
-          <w:sz w:val="24"/>
-          <w:szCs w:val="24"/>
-        </w:rPr>
-        <w:t xml:space="preserve"> </w:t>
-      </w:r>
-    </w:p>
-    <w:p>
-      <w:pPr>
-        <w:ind w:left="175" w:hanging="175"/>
-        <w:jc w:val="both"/>
-      </w:pPr>
-      <w:r>
-        <w:rPr>
-          <w:rFonts w:ascii="Times New Roman" w:eastAsia="Times New Roman" w:hAnsi="Times New Roman" w:cs="Times New Roman"/>
-          <w:sz w:val="24"/>
-          <w:szCs w:val="24"/>
-        </w:rPr>
-        <w:tab/>
-        <w:t>Describir las principales posturas adoptadas</w:t>
-      </w:r>
-      <w:r>
-        <w:rPr>
-          <w:rFonts w:ascii="Times New Roman" w:eastAsia="Times New Roman" w:hAnsi="Times New Roman" w:cs="Times New Roman"/>
-          <w:sz w:val="24"/>
-          <w:szCs w:val="24"/>
-        </w:rPr>
-        <w:t>, así como impactos del tema a</w:t>
-      </w:r>
-      <w:r>
-        <w:rPr>
-          <w:rFonts w:ascii="Times New Roman" w:eastAsia="Times New Roman" w:hAnsi="Times New Roman" w:cs="Times New Roman"/>
-          <w:sz w:val="24"/>
-          <w:szCs w:val="24"/>
-        </w:rPr>
-        <w:t xml:space="preserve"> nivel técnico, económico, social, ambiental u otros.</w:t>
-      </w:r>
-    </w:p>
-    <w:p>
-      <w:pPr>
-        <w:ind w:left="175" w:hanging="175"/>
-        <w:jc w:val="both"/>
-      </w:pPr>
-      <w:r>
-        <w:rPr>
-          <w:rFonts w:ascii="Times New Roman" w:eastAsia="Times New Roman" w:hAnsi="Times New Roman" w:cs="Times New Roman"/>
-          <w:sz w:val="24"/>
-          <w:szCs w:val="24"/>
-        </w:rPr>
-        <w:t xml:space="preserve"> </w:t>
-      </w:r>
-      <w:r>
-        <w:rPr>
-          <w:rFonts w:ascii="Times New Roman" w:eastAsia="Times New Roman" w:hAnsi="Times New Roman" w:cs="Times New Roman"/>
-          <w:sz w:val="24"/>
-          <w:szCs w:val="24"/>
-        </w:rPr>
-        <w:tab/>
-      </w:r>
-      <w:proofErr w:type="gramStart"/>
-      <w:r>
-        <w:rPr>
-          <w:rFonts w:ascii="Times New Roman" w:eastAsia="Times New Roman" w:hAnsi="Times New Roman" w:cs="Times New Roman"/>
-          <w:sz w:val="24"/>
-          <w:szCs w:val="24"/>
-        </w:rPr>
-        <w:t>Destacar</w:t>
-      </w:r>
-      <w:proofErr w:type="gramEnd"/>
-      <w:r>
-        <w:rPr>
-          <w:rFonts w:ascii="Times New Roman" w:eastAsia="Times New Roman" w:hAnsi="Times New Roman" w:cs="Times New Roman"/>
-          <w:sz w:val="24"/>
-          <w:szCs w:val="24"/>
-        </w:rPr>
-        <w:t xml:space="preserve"> las principales conclusiones de la argumentación presentada.</w:t>
-      </w:r>
-    </w:p>
-    <w:p>
-      <w:pPr>
-        <w:ind w:left="175" w:hanging="175"/>
-        <w:jc w:val="both"/>
-        <w:rPr>
-          <w:rFonts w:ascii="Times New Roman" w:eastAsia="Times New Roman" w:hAnsi="Times New Roman" w:cs="Times New Roman"/>
-          <w:sz w:val="24"/>
-          <w:szCs w:val="24"/>
-        </w:rPr>
-      </w:pPr>
-      <w:r>
-        <w:rPr>
-          <w:rFonts w:ascii="Times New Roman" w:eastAsia="Times New Roman" w:hAnsi="Times New Roman" w:cs="Times New Roman"/>
-          <w:sz w:val="24"/>
-          <w:szCs w:val="24"/>
-        </w:rPr>
-        <w:t xml:space="preserve">   </w:t>
-      </w:r>
-    </w:p>
-    <w:p>
-      <w:pPr>
-        <w:ind w:left="175" w:hanging="175"/>
-        <w:jc w:val="both"/>
-      </w:pPr>
-      <w:r>
-        <w:rPr>
-          <w:rFonts w:ascii="Times New Roman" w:eastAsia="Times New Roman" w:hAnsi="Times New Roman" w:cs="Times New Roman"/>
-          <w:sz w:val="24"/>
-          <w:szCs w:val="24"/>
-        </w:rPr>
-        <w:t xml:space="preserve">   </w:t>
-      </w:r>
-      <w:r>
-        <w:rPr>
-          <w:rFonts w:ascii="Times New Roman" w:eastAsia="Times New Roman" w:hAnsi="Times New Roman" w:cs="Times New Roman"/>
-          <w:sz w:val="24"/>
-          <w:szCs w:val="24"/>
-        </w:rPr>
-        <w:t xml:space="preserve">El resumen y las palabras clave deberán </w:t>
-      </w:r>
-      <w:r>
-        <w:rPr>
-          <w:rFonts w:ascii="Times New Roman" w:eastAsia="Times New Roman" w:hAnsi="Times New Roman" w:cs="Times New Roman"/>
-          <w:sz w:val="24"/>
-          <w:szCs w:val="24"/>
-        </w:rPr>
-        <w:t>ocupar únicamente esta columna.</w:t>
-      </w:r>
-    </w:p>
-    <w:p>
-      <w:pPr>
-        <w:ind w:left="0" w:firstLine="0"/>
-        <w:jc w:val="both"/>
-        <w:rPr>
-          <w:color w:val="FF0000"/>
-        </w:rPr>
-      </w:pPr>
+      </w:r>
+      <w:r>
+        <w:rPr>
+          <w:rFonts w:ascii="Times New Roman" w:eastAsia="Times New Roman" w:hAnsi="Times New Roman" w:cs="Times New Roman"/>
+          <w:sz w:val="24"/>
+          <w:szCs w:val="24"/>
+        </w:rPr>
+        <w:t>En la actualidad</w:t>
+      </w:r>
+      <w:r>
+        <w:rPr>
+          <w:rFonts w:ascii="Times New Roman" w:eastAsia="Times New Roman" w:hAnsi="Times New Roman" w:cs="Times New Roman"/>
+          <w:sz w:val="24"/>
+          <w:szCs w:val="24"/>
+        </w:rPr>
+        <w:t xml:space="preserve">, el almacenamiento de información en diversas bases de datos se ha vuelto </w:t>
+      </w:r>
+      <w:r>
+        <w:rPr>
+          <w:rFonts w:ascii="Times New Roman" w:eastAsia="Times New Roman" w:hAnsi="Times New Roman" w:cs="Times New Roman"/>
+          <w:sz w:val="24"/>
+          <w:szCs w:val="24"/>
+        </w:rPr>
+        <w:t xml:space="preserve">muy </w:t>
+      </w:r>
+      <w:r>
+        <w:rPr>
+          <w:rFonts w:ascii="Times New Roman" w:eastAsia="Times New Roman" w:hAnsi="Times New Roman" w:cs="Times New Roman"/>
+          <w:sz w:val="24"/>
+          <w:szCs w:val="24"/>
+        </w:rPr>
+        <w:t xml:space="preserve">popular por las ventajas que </w:t>
+      </w:r>
+      <w:r>
+        <w:rPr>
+          <w:rFonts w:ascii="Times New Roman" w:eastAsia="Times New Roman" w:hAnsi="Times New Roman" w:cs="Times New Roman"/>
+          <w:sz w:val="24"/>
+          <w:szCs w:val="24"/>
+        </w:rPr>
+        <w:t xml:space="preserve">este </w:t>
+      </w:r>
+      <w:r>
+        <w:rPr>
+          <w:rFonts w:ascii="Times New Roman" w:eastAsia="Times New Roman" w:hAnsi="Times New Roman" w:cs="Times New Roman"/>
+          <w:sz w:val="24"/>
+          <w:szCs w:val="24"/>
+        </w:rPr>
+        <w:t>brinda. No obstante, esto conlleva un incremento en el costo de transmisión debido a la necesidad de comunicación continua entre servidores. El proyecto desarrollado aborda esta problemática utilizando listas circulares simplemente enlazadas, implementadas a través de la Programación Orientada a Objetos (POO), para almacenar temporalmente la información de un archivo de entrada, procesarla y, con estos datos, generar un archivo de salida en formato .xml, manteniendo la estructura del archivo original .xml, así como una representación gráfica de la matriz reducida con ayuda de las bibliotecas ElementTree y graphviz. Las listas generadas manualmente mediante POO facilitan un código más claro, estructurado y seguro, al permitir la creación de funciones específicas para</w:t>
+      </w:r>
+      <w:r>
+        <w:rPr>
+          <w:rFonts w:ascii="Times New Roman" w:eastAsia="Times New Roman" w:hAnsi="Times New Roman" w:cs="Times New Roman"/>
+          <w:sz w:val="24"/>
+          <w:szCs w:val="24"/>
+        </w:rPr>
+        <w:t xml:space="preserve"> cada una de</w:t>
+      </w:r>
+      <w:r>
+        <w:rPr>
+          <w:rFonts w:ascii="Times New Roman" w:eastAsia="Times New Roman" w:hAnsi="Times New Roman" w:cs="Times New Roman"/>
+          <w:sz w:val="24"/>
+          <w:szCs w:val="24"/>
+        </w:rPr>
+        <w:t xml:space="preserve"> las necesidades del programa, que pueden ejecutarse desde el backend y retornar únicamente lo requerido.</w:t>
+      </w:r>
     </w:p>
     <w:p>
       <w:pPr>
@@ -543,99 +424,58 @@
           <w:sz w:val="24"/>
           <w:szCs w:val="24"/>
         </w:rPr>
-        <w:t xml:space="preserve">Máximo cinco palabras que servirán para identificar el estudio realizado. </w:t>
+        <w:t>Programación Orientada a Objetos POO)</w:t>
+      </w:r>
+      <w:r>
+        <w:rPr>
+          <w:rFonts w:ascii="Times New Roman" w:eastAsia="Times New Roman" w:hAnsi="Times New Roman" w:cs="Times New Roman"/>
+          <w:sz w:val="24"/>
+          <w:szCs w:val="24"/>
+        </w:rPr>
+        <w:t xml:space="preserve">, listas </w:t>
+      </w:r>
+      <w:r>
+        <w:rPr>
+          <w:rFonts w:ascii="Times New Roman" w:eastAsia="Times New Roman" w:hAnsi="Times New Roman" w:cs="Times New Roman"/>
+          <w:sz w:val="24"/>
+          <w:szCs w:val="24"/>
+        </w:rPr>
+        <w:t>circulares</w:t>
+      </w:r>
+      <w:r>
+        <w:rPr>
+          <w:rFonts w:ascii="Times New Roman" w:eastAsia="Times New Roman" w:hAnsi="Times New Roman" w:cs="Times New Roman"/>
+          <w:sz w:val="24"/>
+          <w:szCs w:val="24"/>
+        </w:rPr>
+        <w:t xml:space="preserve"> </w:t>
+      </w:r>
+      <w:r>
+        <w:rPr>
+          <w:rFonts w:ascii="Times New Roman" w:eastAsia="Times New Roman" w:hAnsi="Times New Roman" w:cs="Times New Roman"/>
+          <w:sz w:val="24"/>
+          <w:szCs w:val="24"/>
+        </w:rPr>
+        <w:t>simplemente enlazadas</w:t>
+      </w:r>
+      <w:r>
+        <w:rPr>
+          <w:rFonts w:ascii="Times New Roman" w:eastAsia="Times New Roman" w:hAnsi="Times New Roman" w:cs="Times New Roman"/>
+          <w:sz w:val="24"/>
+          <w:szCs w:val="24"/>
+        </w:rPr>
+        <w:t>, base de datos, matriz.</w:t>
       </w:r>
     </w:p>
     <w:p>
       <w:pPr>
         <w:ind w:hanging="176"/>
         <w:rPr>
-          <w:rFonts w:ascii="Arial" w:eastAsia="Arial" w:hAnsi="Arial" w:cs="Arial"/>
-          <w:b/>
-          <w:i/>
-        </w:rPr>
-      </w:pPr>
-    </w:p>
-    <w:p>
-      <w:pPr>
-        <w:ind w:hanging="176"/>
-        <w:rPr>
-          <w:rFonts w:ascii="Arial" w:eastAsia="Arial" w:hAnsi="Arial" w:cs="Arial"/>
-          <w:b/>
-          <w:i/>
-        </w:rPr>
-      </w:pPr>
-    </w:p>
-    <w:p>
-      <w:pPr>
-        <w:ind w:hanging="176"/>
-        <w:rPr>
-          <w:rFonts w:ascii="Arial" w:eastAsia="Arial" w:hAnsi="Arial" w:cs="Arial"/>
-          <w:b/>
-          <w:i/>
-        </w:rPr>
-      </w:pPr>
-    </w:p>
-    <w:p>
-      <w:pPr>
-        <w:ind w:hanging="176"/>
-        <w:rPr>
-          <w:rFonts w:ascii="Arial" w:eastAsia="Arial" w:hAnsi="Arial" w:cs="Arial"/>
-          <w:b/>
-          <w:i/>
-        </w:rPr>
-      </w:pPr>
-    </w:p>
-    <w:p>
-      <w:pPr>
-        <w:ind w:hanging="176"/>
-        <w:rPr>
-          <w:rFonts w:ascii="Arial" w:eastAsia="Arial" w:hAnsi="Arial" w:cs="Arial"/>
-          <w:b/>
-          <w:i/>
-        </w:rPr>
-      </w:pPr>
-    </w:p>
-    <w:p>
-      <w:pPr>
-        <w:ind w:hanging="176"/>
-        <w:rPr>
-          <w:rFonts w:ascii="Arial" w:eastAsia="Arial" w:hAnsi="Arial" w:cs="Arial"/>
-          <w:b/>
-          <w:i/>
-        </w:rPr>
-      </w:pPr>
-    </w:p>
-    <w:p>
-      <w:pPr>
-        <w:ind w:hanging="176"/>
-        <w:rPr>
-          <w:rFonts w:ascii="Arial" w:eastAsia="Arial" w:hAnsi="Arial" w:cs="Arial"/>
-          <w:b/>
-          <w:i/>
-        </w:rPr>
-      </w:pPr>
-    </w:p>
-    <w:p>
-      <w:pPr>
-        <w:ind w:hanging="176"/>
-        <w:rPr>
-          <w:rFonts w:ascii="Arial" w:eastAsia="Arial" w:hAnsi="Arial" w:cs="Arial"/>
-          <w:b/>
-          <w:i/>
-        </w:rPr>
-      </w:pPr>
-    </w:p>
-    <w:p>
-      <w:pPr>
-        <w:ind w:hanging="176"/>
-        <w:rPr>
           <w:rFonts w:ascii="Times New Roman" w:hAnsi="Times New Roman" w:cs="Times New Roman"/>
           <w:sz w:val="24"/>
           <w:szCs w:val="24"/>
         </w:rPr>
       </w:pPr>
-      <w:proofErr w:type="spellStart"/>
       <w:r>
         <w:rPr>
           <w:rFonts w:ascii="Times New Roman" w:eastAsia="Arial" w:hAnsi="Times New Roman" w:cs="Times New Roman"/>
@@ -646,303 +486,73 @@
         </w:rPr>
         <w:t>Abstract</w:t>
       </w:r>
-      <w:proofErr w:type="spellEnd"/>
     </w:p>
     <w:p>
       <w:pPr>
         <w:ind w:left="0" w:firstLine="0"/>
         <w:jc w:val="both"/>
       </w:pPr>
-    </w:p>
-    <w:p>
-      <w:pPr>
-        <w:ind w:left="0" w:firstLine="0"/>
-        <w:jc w:val="both"/>
-        <w:rPr>
-          <w:rFonts w:ascii="Times New Roman" w:eastAsia="Times New Roman" w:hAnsi="Times New Roman" w:cs="Times New Roman"/>
-          <w:i/>
-          <w:sz w:val="24"/>
-          <w:szCs w:val="24"/>
-        </w:rPr>
-      </w:pPr>
-      <w:r>
-        <w:rPr>
-          <w:rFonts w:ascii="Times New Roman" w:eastAsia="Times New Roman" w:hAnsi="Times New Roman" w:cs="Times New Roman"/>
-          <w:i/>
-          <w:sz w:val="24"/>
-          <w:szCs w:val="24"/>
-        </w:rPr>
-        <w:t>Traducir al idioma inglés, el resumen redactado</w:t>
-      </w:r>
-      <w:r>
-        <w:rPr>
-          <w:rFonts w:ascii="Times New Roman" w:eastAsia="Times New Roman" w:hAnsi="Times New Roman" w:cs="Times New Roman"/>
-          <w:i/>
-          <w:sz w:val="24"/>
-          <w:szCs w:val="24"/>
-        </w:rPr>
-        <w:t xml:space="preserve"> en la columna de la izquierda.</w:t>
-      </w:r>
-    </w:p>
-    <w:p>
-      <w:pPr>
-        <w:ind w:left="0" w:firstLine="0"/>
-        <w:jc w:val="both"/>
-        <w:rPr>
-          <w:rFonts w:ascii="Times New Roman" w:eastAsia="Times New Roman" w:hAnsi="Times New Roman" w:cs="Times New Roman"/>
-          <w:i/>
-          <w:sz w:val="24"/>
-          <w:szCs w:val="24"/>
-        </w:rPr>
-      </w:pPr>
-    </w:p>
-    <w:p>
-      <w:pPr>
-        <w:ind w:left="0" w:firstLine="0"/>
-        <w:jc w:val="both"/>
-        <w:rPr>
-          <w:rFonts w:ascii="Times New Roman" w:eastAsia="Times New Roman" w:hAnsi="Times New Roman" w:cs="Times New Roman"/>
-          <w:i/>
-          <w:color w:val="auto"/>
-          <w:sz w:val="24"/>
-          <w:szCs w:val="24"/>
-        </w:rPr>
-      </w:pPr>
-      <w:r>
-        <w:rPr>
-          <w:rFonts w:ascii="Times New Roman" w:eastAsia="Times New Roman" w:hAnsi="Times New Roman" w:cs="Times New Roman"/>
-          <w:i/>
-          <w:sz w:val="24"/>
-          <w:szCs w:val="24"/>
-        </w:rPr>
-        <w:t xml:space="preserve"> </w:t>
-      </w:r>
-      <w:r>
-        <w:rPr>
-          <w:rFonts w:ascii="Times New Roman" w:eastAsia="Times New Roman" w:hAnsi="Times New Roman" w:cs="Times New Roman"/>
-          <w:i/>
-          <w:color w:val="auto"/>
-          <w:sz w:val="24"/>
-          <w:szCs w:val="24"/>
-        </w:rPr>
-        <w:t>La traducción debe ser revisada</w:t>
-      </w:r>
-      <w:r>
-        <w:rPr>
-          <w:rFonts w:ascii="Times New Roman" w:eastAsia="Times New Roman" w:hAnsi="Times New Roman" w:cs="Times New Roman"/>
-          <w:i/>
-          <w:color w:val="auto"/>
-          <w:sz w:val="24"/>
-          <w:szCs w:val="24"/>
-        </w:rPr>
-        <w:t xml:space="preserve"> con un profesional en ingeniería con </w:t>
-      </w:r>
-      <w:r>
-        <w:rPr>
-          <w:rFonts w:ascii="Times New Roman" w:eastAsia="Times New Roman" w:hAnsi="Times New Roman" w:cs="Times New Roman"/>
-          <w:i/>
-          <w:color w:val="auto"/>
-          <w:sz w:val="24"/>
-          <w:szCs w:val="24"/>
-        </w:rPr>
-        <w:t>amplios conocimientos del idioma inglés,</w:t>
-      </w:r>
-      <w:r>
-        <w:rPr>
-          <w:rFonts w:ascii="Times New Roman" w:eastAsia="Times New Roman" w:hAnsi="Times New Roman" w:cs="Times New Roman"/>
-          <w:i/>
-          <w:color w:val="auto"/>
-          <w:sz w:val="24"/>
-          <w:szCs w:val="24"/>
-        </w:rPr>
-        <w:t xml:space="preserve"> </w:t>
-      </w:r>
-      <w:proofErr w:type="gramStart"/>
-      <w:r>
-        <w:rPr>
-          <w:rFonts w:ascii="Times New Roman" w:eastAsia="Times New Roman" w:hAnsi="Times New Roman" w:cs="Times New Roman"/>
-          <w:i/>
-          <w:color w:val="auto"/>
-          <w:sz w:val="24"/>
-          <w:szCs w:val="24"/>
-        </w:rPr>
-        <w:t>en caso que</w:t>
-      </w:r>
-      <w:proofErr w:type="gramEnd"/>
-      <w:r>
-        <w:rPr>
-          <w:rFonts w:ascii="Times New Roman" w:eastAsia="Times New Roman" w:hAnsi="Times New Roman" w:cs="Times New Roman"/>
-          <w:i/>
-          <w:color w:val="auto"/>
-          <w:sz w:val="24"/>
-          <w:szCs w:val="24"/>
-        </w:rPr>
-        <w:t xml:space="preserve"> </w:t>
-      </w:r>
-      <w:r>
-        <w:rPr>
-          <w:rFonts w:ascii="Times New Roman" w:eastAsia="Times New Roman" w:hAnsi="Times New Roman" w:cs="Times New Roman"/>
-          <w:i/>
-          <w:color w:val="auto"/>
-          <w:sz w:val="24"/>
-          <w:szCs w:val="24"/>
-        </w:rPr>
-        <w:t>en forma personal no se posean.</w:t>
-      </w:r>
-      <w:r>
-        <w:rPr>
-          <w:rFonts w:ascii="Times New Roman" w:eastAsia="Times New Roman" w:hAnsi="Times New Roman" w:cs="Times New Roman"/>
-          <w:i/>
-          <w:color w:val="auto"/>
-          <w:sz w:val="24"/>
-          <w:szCs w:val="24"/>
-        </w:rPr>
-        <w:t xml:space="preserve"> </w:t>
-      </w:r>
-    </w:p>
-    <w:p>
-      <w:pPr>
-        <w:ind w:left="0" w:firstLine="0"/>
-        <w:jc w:val="both"/>
-        <w:rPr>
-          <w:rFonts w:ascii="Times New Roman" w:eastAsia="Times New Roman" w:hAnsi="Times New Roman" w:cs="Times New Roman"/>
-          <w:i/>
-          <w:color w:val="auto"/>
-          <w:sz w:val="24"/>
-          <w:szCs w:val="24"/>
-        </w:rPr>
-      </w:pPr>
-    </w:p>
-    <w:p>
-      <w:pPr>
-        <w:ind w:left="0" w:firstLine="0"/>
-        <w:jc w:val="both"/>
-      </w:pPr>
-      <w:r>
-        <w:rPr>
-          <w:rFonts w:ascii="Times New Roman" w:eastAsia="Times New Roman" w:hAnsi="Times New Roman" w:cs="Times New Roman"/>
-          <w:i/>
-          <w:color w:val="auto"/>
-          <w:sz w:val="24"/>
-          <w:szCs w:val="24"/>
-        </w:rPr>
-        <w:t>Evitar la utilización del traductor de google u otra similar</w:t>
-      </w:r>
-      <w:r>
-        <w:rPr>
-          <w:rFonts w:ascii="Times New Roman" w:eastAsia="Times New Roman" w:hAnsi="Times New Roman" w:cs="Times New Roman"/>
-          <w:i/>
-          <w:color w:val="FF0000"/>
-          <w:sz w:val="24"/>
-          <w:szCs w:val="24"/>
-        </w:rPr>
-        <w:t xml:space="preserve">. </w:t>
-      </w:r>
     </w:p>
     <w:p>
       <w:pPr>
         <w:ind w:firstLine="0"/>
         <w:jc w:val="both"/>
-      </w:pPr>
-    </w:p>
-    <w:p>
-      <w:pPr>
-        <w:ind w:left="0" w:firstLine="0"/>
-        <w:jc w:val="both"/>
+        <w:rPr>
+          <w:lang w:val="en-US"/>
+        </w:rPr>
+      </w:pPr>
+      <w:r>
         <w:rPr>
           <w:rFonts w:ascii="Times New Roman" w:eastAsia="Times New Roman" w:hAnsi="Times New Roman" w:cs="Times New Roman"/>
           <w:i/>
           <w:sz w:val="24"/>
           <w:szCs w:val="24"/>
-        </w:rPr>
-      </w:pPr>
+          <w:lang w:val="en-US"/>
+        </w:rPr>
+        <w:t xml:space="preserve">Nowadays, storing information in various databases has become </w:t>
+      </w:r>
       <w:r>
         <w:rPr>
           <w:rFonts w:ascii="Times New Roman" w:eastAsia="Times New Roman" w:hAnsi="Times New Roman" w:cs="Times New Roman"/>
           <w:i/>
           <w:sz w:val="24"/>
           <w:szCs w:val="24"/>
-        </w:rPr>
-        <w:t xml:space="preserve">El </w:t>
-      </w:r>
-      <w:proofErr w:type="spellStart"/>
-      <w:proofErr w:type="gramStart"/>
+          <w:lang w:val="en-US"/>
+        </w:rPr>
+        <w:t>extremely popular</w:t>
+      </w:r>
       <w:r>
         <w:rPr>
           <w:rFonts w:ascii="Times New Roman" w:eastAsia="Times New Roman" w:hAnsi="Times New Roman" w:cs="Times New Roman"/>
           <w:i/>
           <w:sz w:val="24"/>
           <w:szCs w:val="24"/>
-        </w:rPr>
-        <w:t>abstract</w:t>
-      </w:r>
-      <w:proofErr w:type="spellEnd"/>
-      <w:proofErr w:type="gramEnd"/>
-      <w:r>
+          <w:lang w:val="en-US"/>
+        </w:rPr>
+        <w:t xml:space="preserve"> due to the advantages it provides. However, this leads to an increase in the transmission cost due to the need for continuous communication between servers. The developed project addresses this problem by using simply linked circular lists, implemented through Object Oriented Programming (OOP), to temporarily store the information from an input file, process it and, with this data, generate an output file in .xml format, maintaining the structure of the original .xml file, as well as a graphical representation of the reduced matrix with the help of the ElementTree and graphviz libraries. The lists generated manually through OOP facilitate a clearer, more structured and secure code, by allowing the creation of specific functions for each of the program's needs, which can be executed from the backend and return only what is required.</w:t>
+      </w:r>
+    </w:p>
+    <w:p>
+      <w:pPr>
+        <w:ind w:hanging="176"/>
         <w:rPr>
           <w:rFonts w:ascii="Times New Roman" w:eastAsia="Times New Roman" w:hAnsi="Times New Roman" w:cs="Times New Roman"/>
           <w:i/>
           <w:sz w:val="24"/>
           <w:szCs w:val="24"/>
         </w:rPr>
-        <w:t xml:space="preserve"> y</w:t>
-      </w:r>
-      <w:r>
+      </w:pPr>
+    </w:p>
+    <w:p>
+      <w:pPr>
+        <w:ind w:hanging="176"/>
         <w:rPr>
           <w:rFonts w:ascii="Times New Roman" w:eastAsia="Times New Roman" w:hAnsi="Times New Roman" w:cs="Times New Roman"/>
           <w:i/>
           <w:sz w:val="24"/>
           <w:szCs w:val="24"/>
         </w:rPr>
-        <w:t xml:space="preserve"> las </w:t>
-      </w:r>
-      <w:proofErr w:type="spellStart"/>
-      <w:r>
-        <w:rPr>
-          <w:rFonts w:ascii="Times New Roman" w:eastAsia="Times New Roman" w:hAnsi="Times New Roman" w:cs="Times New Roman"/>
-          <w:i/>
-          <w:sz w:val="24"/>
-          <w:szCs w:val="24"/>
-        </w:rPr>
-        <w:t>keywords</w:t>
-      </w:r>
-      <w:proofErr w:type="spellEnd"/>
-      <w:r>
-        <w:rPr>
-          <w:rFonts w:ascii="Times New Roman" w:eastAsia="Times New Roman" w:hAnsi="Times New Roman" w:cs="Times New Roman"/>
-          <w:i/>
-          <w:sz w:val="24"/>
-          <w:szCs w:val="24"/>
-        </w:rPr>
-        <w:t xml:space="preserve"> deben abarcar</w:t>
-      </w:r>
-      <w:r>
-        <w:rPr>
-          <w:rFonts w:ascii="Times New Roman" w:eastAsia="Times New Roman" w:hAnsi="Times New Roman" w:cs="Times New Roman"/>
-          <w:i/>
-          <w:sz w:val="24"/>
-          <w:szCs w:val="24"/>
-        </w:rPr>
-        <w:t xml:space="preserve"> solamente</w:t>
-      </w:r>
-      <w:r>
-        <w:rPr>
-          <w:rFonts w:ascii="Times New Roman" w:eastAsia="Times New Roman" w:hAnsi="Times New Roman" w:cs="Times New Roman"/>
-          <w:i/>
-          <w:sz w:val="24"/>
-          <w:szCs w:val="24"/>
-        </w:rPr>
-        <w:t xml:space="preserve"> esta</w:t>
-      </w:r>
-      <w:r>
-        <w:rPr>
-          <w:rFonts w:ascii="Times New Roman" w:eastAsia="Times New Roman" w:hAnsi="Times New Roman" w:cs="Times New Roman"/>
-          <w:i/>
-          <w:sz w:val="24"/>
-          <w:szCs w:val="24"/>
-        </w:rPr>
-        <w:t xml:space="preserve"> columna.</w:t>
-      </w:r>
+      </w:pPr>
     </w:p>
     <w:p>
       <w:pPr>
@@ -966,45 +576,11 @@
         <w:ind w:left="0" w:firstLine="0"/>
         <w:jc w:val="both"/>
         <w:rPr>
-          <w:rFonts w:ascii="Times New Roman" w:eastAsia="Times New Roman" w:hAnsi="Times New Roman" w:cs="Times New Roman"/>
-          <w:i/>
-          <w:sz w:val="24"/>
-          <w:szCs w:val="24"/>
-        </w:rPr>
-      </w:pPr>
-    </w:p>
-    <w:p>
-      <w:pPr>
-        <w:ind w:left="0" w:firstLine="0"/>
-        <w:jc w:val="both"/>
-        <w:rPr>
-          <w:rFonts w:ascii="Times New Roman" w:eastAsia="Times New Roman" w:hAnsi="Times New Roman" w:cs="Times New Roman"/>
-          <w:i/>
-          <w:sz w:val="24"/>
-          <w:szCs w:val="24"/>
-        </w:rPr>
-      </w:pPr>
-    </w:p>
-    <w:p>
-      <w:pPr>
-        <w:ind w:left="0" w:firstLine="0"/>
-        <w:jc w:val="both"/>
-        <w:rPr>
-          <w:rFonts w:ascii="Carlito"/>
-        </w:rPr>
-      </w:pPr>
-    </w:p>
-    <w:p>
-      <w:pPr>
-        <w:ind w:left="0" w:firstLine="0"/>
-        <w:jc w:val="both"/>
-        <w:rPr>
           <w:rFonts w:ascii="Times New Roman" w:hAnsi="Times New Roman" w:cs="Times New Roman"/>
           <w:sz w:val="24"/>
           <w:szCs w:val="24"/>
         </w:rPr>
       </w:pPr>
-      <w:proofErr w:type="spellStart"/>
       <w:r>
         <w:rPr>
           <w:rFonts w:ascii="Times New Roman" w:eastAsia="Arial" w:hAnsi="Times New Roman" w:cs="Times New Roman"/>
@@ -1015,22 +591,20 @@
         </w:rPr>
         <w:t>Keywords</w:t>
       </w:r>
-      <w:proofErr w:type="spellEnd"/>
     </w:p>
     <w:p>
       <w:pPr>
         <w:spacing w:after="90" w:line="288" w:lineRule="auto"/>
-        <w:ind w:left="0" w:firstLine="0"/>
+        <w:ind w:left="142" w:firstLine="0"/>
         <w:jc w:val="both"/>
       </w:pPr>
       <w:r>
         <w:rPr>
           <w:rFonts w:ascii="Times New Roman" w:eastAsia="Times New Roman" w:hAnsi="Times New Roman" w:cs="Times New Roman"/>
-          <w:i/>
-          <w:sz w:val="24"/>
-          <w:szCs w:val="24"/>
-        </w:rPr>
-        <w:t xml:space="preserve">Traducción al idioma inglés de las palabras clave. </w:t>
+          <w:sz w:val="24"/>
+          <w:szCs w:val="24"/>
+        </w:rPr>
+        <w:t>Programación Orientada a Objetos POO), listas circulares simplemente enlazadas, base de datos, matriz.</w:t>
       </w:r>
     </w:p>
     <w:p>
@@ -1039,73 +613,11 @@
         <w:ind w:left="0" w:firstLine="0"/>
         <w:jc w:val="both"/>
       </w:pPr>
-    </w:p>
-    <w:p>
-      <w:pPr>
-        <w:spacing w:after="90" w:line="288" w:lineRule="auto"/>
-        <w:ind w:left="0" w:firstLine="0"/>
-        <w:jc w:val="both"/>
+      <w:r>
         <w:rPr>
           <w:rFonts w:ascii="Arial" w:eastAsia="Arial" w:hAnsi="Arial" w:cs="Arial"/>
           <w:b/>
         </w:rPr>
-      </w:pPr>
-    </w:p>
-    <w:p>
-      <w:pPr>
-        <w:spacing w:after="90" w:line="288" w:lineRule="auto"/>
-        <w:ind w:left="0" w:firstLine="0"/>
-        <w:jc w:val="both"/>
-        <w:rPr>
-          <w:rFonts w:ascii="Arial" w:eastAsia="Arial" w:hAnsi="Arial" w:cs="Arial"/>
-          <w:b/>
-        </w:rPr>
-      </w:pPr>
-    </w:p>
-    <w:p>
-      <w:pPr>
-        <w:spacing w:after="90" w:line="288" w:lineRule="auto"/>
-        <w:ind w:left="0" w:firstLine="0"/>
-        <w:jc w:val="both"/>
-        <w:rPr>
-          <w:rFonts w:ascii="Arial" w:eastAsia="Arial" w:hAnsi="Arial" w:cs="Arial"/>
-          <w:b/>
-        </w:rPr>
-      </w:pPr>
-    </w:p>
-    <w:p>
-      <w:pPr>
-        <w:spacing w:after="90" w:line="288" w:lineRule="auto"/>
-        <w:ind w:left="0" w:firstLine="0"/>
-        <w:jc w:val="both"/>
-        <w:rPr>
-          <w:rFonts w:ascii="Arial" w:eastAsia="Arial" w:hAnsi="Arial" w:cs="Arial"/>
-          <w:b/>
-        </w:rPr>
-      </w:pPr>
-    </w:p>
-    <w:p>
-      <w:pPr>
-        <w:spacing w:after="90" w:line="288" w:lineRule="auto"/>
-        <w:ind w:left="0" w:firstLine="0"/>
-        <w:jc w:val="both"/>
-        <w:rPr>
-          <w:rFonts w:ascii="Arial" w:eastAsia="Arial" w:hAnsi="Arial" w:cs="Arial"/>
-          <w:b/>
-        </w:rPr>
-      </w:pPr>
-    </w:p>
-    <w:p>
-      <w:pPr>
-        <w:spacing w:after="90" w:line="288" w:lineRule="auto"/>
-        <w:ind w:left="0" w:firstLine="0"/>
-        <w:jc w:val="both"/>
-      </w:pPr>
-      <w:r>
-        <w:rPr>
-          <w:rFonts w:ascii="Arial" w:eastAsia="Arial" w:hAnsi="Arial" w:cs="Arial"/>
-          <w:b/>
-        </w:rPr>
         <w:lastRenderedPageBreak/>
         <w:t>I</w:t>
       </w:r>
@@ -1168,7 +680,39 @@
           <w:sz w:val="24"/>
           <w:szCs w:val="24"/>
         </w:rPr>
-        <w:t xml:space="preserve"> transmisión, por tal motivo es necesario que se pueda usar una metodología de agrupamiento para que se pueda reducir la cantidad de datos que se transmite para minimizar los costos de transmisión</w:t>
+        <w:t xml:space="preserve"> transmisión, por tal motivo es necesario que se pueda usar una metodología de agrupamiento para</w:t>
+      </w:r>
+      <w:r>
+        <w:rPr>
+          <w:rFonts w:ascii="Times New Roman" w:eastAsia="Times New Roman" w:hAnsi="Times New Roman" w:cs="Times New Roman"/>
+          <w:sz w:val="24"/>
+          <w:szCs w:val="24"/>
+        </w:rPr>
+        <w:t xml:space="preserve"> </w:t>
+      </w:r>
+      <w:r>
+        <w:rPr>
+          <w:rFonts w:ascii="Times New Roman" w:eastAsia="Times New Roman" w:hAnsi="Times New Roman" w:cs="Times New Roman"/>
+          <w:sz w:val="24"/>
+          <w:szCs w:val="24"/>
+        </w:rPr>
+        <w:t xml:space="preserve">reducir la cantidad de datos que se transmite </w:t>
+      </w:r>
+      <w:r>
+        <w:rPr>
+          <w:rFonts w:ascii="Times New Roman" w:eastAsia="Times New Roman" w:hAnsi="Times New Roman" w:cs="Times New Roman"/>
+          <w:sz w:val="24"/>
+          <w:szCs w:val="24"/>
+        </w:rPr>
+        <w:t>y</w:t>
+      </w:r>
+      <w:r>
+        <w:rPr>
+          <w:rFonts w:ascii="Times New Roman" w:eastAsia="Times New Roman" w:hAnsi="Times New Roman" w:cs="Times New Roman"/>
+          <w:sz w:val="24"/>
+          <w:szCs w:val="24"/>
+        </w:rPr>
+        <w:t xml:space="preserve"> minimizar los costos de transmisión</w:t>
       </w:r>
     </w:p>
     <w:p>
@@ -1190,7 +734,6 @@
         </w:rPr>
         <w:t xml:space="preserve">En el presente trabajo se pretende mostrar la manera en la cual se resolvió este problema mediante el uso del lenguaje de programación de alto nivel </w:t>
       </w:r>
-      <w:proofErr w:type="spellStart"/>
       <w:r>
         <w:rPr>
           <w:rFonts w:ascii="Times New Roman" w:eastAsia="Times New Roman" w:hAnsi="Times New Roman" w:cs="Times New Roman"/>
@@ -1201,7 +744,6 @@
         </w:rPr>
         <w:t>phyton</w:t>
       </w:r>
-      <w:proofErr w:type="spellEnd"/>
       <w:r>
         <w:rPr>
           <w:rFonts w:ascii="Times New Roman" w:eastAsia="Times New Roman" w:hAnsi="Times New Roman" w:cs="Times New Roman"/>
@@ -1210,7 +752,6 @@
         </w:rPr>
         <w:t>, el cual, teniendo de entrada un documento con extensión .</w:t>
       </w:r>
-      <w:proofErr w:type="spellStart"/>
       <w:r>
         <w:rPr>
           <w:rFonts w:ascii="Times New Roman" w:eastAsia="Times New Roman" w:hAnsi="Times New Roman" w:cs="Times New Roman"/>
@@ -1221,7 +762,6 @@
         </w:rPr>
         <w:t>xml</w:t>
       </w:r>
-      <w:proofErr w:type="spellEnd"/>
       <w:r>
         <w:rPr>
           <w:rFonts w:ascii="Times New Roman" w:eastAsia="Times New Roman" w:hAnsi="Times New Roman" w:cs="Times New Roman"/>
@@ -1348,7 +888,23 @@
           <w:sz w:val="24"/>
           <w:szCs w:val="24"/>
         </w:rPr>
-        <w:t xml:space="preserve"> se cree el nuevo archivo de salida ya agrupad</w:t>
+        <w:t xml:space="preserve"> </w:t>
+      </w:r>
+      <w:r>
+        <w:rPr>
+          <w:rFonts w:ascii="Times New Roman" w:eastAsia="Times New Roman" w:hAnsi="Times New Roman" w:cs="Times New Roman"/>
+          <w:sz w:val="24"/>
+          <w:szCs w:val="24"/>
+        </w:rPr>
+        <w:t>crear</w:t>
+      </w:r>
+      <w:r>
+        <w:rPr>
+          <w:rFonts w:ascii="Times New Roman" w:eastAsia="Times New Roman" w:hAnsi="Times New Roman" w:cs="Times New Roman"/>
+          <w:sz w:val="24"/>
+          <w:szCs w:val="24"/>
+        </w:rPr>
+        <w:t xml:space="preserve"> el nuevo archivo de salida ya agrupad</w:t>
       </w:r>
       <w:r>
         <w:rPr>
@@ -1364,43 +920,7 @@
           <w:sz w:val="24"/>
           <w:szCs w:val="24"/>
         </w:rPr>
-        <w:t xml:space="preserve"> en </w:t>
-      </w:r>
-      <w:proofErr w:type="spellStart"/>
-      <w:r>
-        <w:rPr>
-          <w:rFonts w:ascii="Times New Roman" w:eastAsia="Times New Roman" w:hAnsi="Times New Roman" w:cs="Times New Roman"/>
-          <w:sz w:val="24"/>
-          <w:szCs w:val="24"/>
-        </w:rPr>
-        <w:t>pdf</w:t>
-      </w:r>
-      <w:proofErr w:type="spellEnd"/>
-      <w:r>
-        <w:rPr>
-          <w:rFonts w:ascii="Times New Roman" w:eastAsia="Times New Roman" w:hAnsi="Times New Roman" w:cs="Times New Roman"/>
-          <w:sz w:val="24"/>
-          <w:szCs w:val="24"/>
-        </w:rPr>
-        <w:t xml:space="preserve"> utilizando nodos con </w:t>
-      </w:r>
-      <w:proofErr w:type="spellStart"/>
-      <w:r>
-        <w:rPr>
-          <w:rFonts w:ascii="Times New Roman" w:eastAsia="Times New Roman" w:hAnsi="Times New Roman" w:cs="Times New Roman"/>
-          <w:sz w:val="24"/>
-          <w:szCs w:val="24"/>
-        </w:rPr>
-        <w:t>graphviz</w:t>
-      </w:r>
-      <w:proofErr w:type="spellEnd"/>
-      <w:r>
-        <w:rPr>
-          <w:rFonts w:ascii="Times New Roman" w:eastAsia="Times New Roman" w:hAnsi="Times New Roman" w:cs="Times New Roman"/>
-          <w:sz w:val="24"/>
-          <w:szCs w:val="24"/>
-        </w:rPr>
-        <w:t>.</w:t>
+        <w:t xml:space="preserve"> en pdf utilizando nodos con graphviz.</w:t>
       </w:r>
     </w:p>
     <w:p>
@@ -1602,15 +1122,31 @@
           <w:sz w:val="24"/>
           <w:szCs w:val="24"/>
         </w:rPr>
-        <w:t xml:space="preserve">Con este mecanismo, los datos se dividen en distintas partes, las cuales están divididas en cada uno de los </w:t>
-      </w:r>
-      <w:r>
-        <w:rPr>
-          <w:rFonts w:ascii="Times New Roman" w:eastAsia="Times New Roman" w:hAnsi="Times New Roman" w:cs="Times New Roman"/>
-          <w:sz w:val="24"/>
-          <w:szCs w:val="24"/>
-        </w:rPr>
-        <w:t>dispositivos en la red, consiguiente que con esta descentralización que:</w:t>
+        <w:t xml:space="preserve">Con este mecanismo, los datos se dividen en distintas partes, las cuales están divididas </w:t>
+      </w:r>
+      <w:r>
+        <w:rPr>
+          <w:rFonts w:ascii="Times New Roman" w:eastAsia="Times New Roman" w:hAnsi="Times New Roman" w:cs="Times New Roman"/>
+          <w:sz w:val="24"/>
+          <w:szCs w:val="24"/>
+        </w:rPr>
+        <w:t>dentro</w:t>
+      </w:r>
+      <w:r>
+        <w:rPr>
+          <w:rFonts w:ascii="Times New Roman" w:eastAsia="Times New Roman" w:hAnsi="Times New Roman" w:cs="Times New Roman"/>
+          <w:sz w:val="24"/>
+          <w:szCs w:val="24"/>
+        </w:rPr>
+        <w:t xml:space="preserve"> cada uno de </w:t>
+      </w:r>
+      <w:r>
+        <w:rPr>
+          <w:rFonts w:ascii="Times New Roman" w:eastAsia="Times New Roman" w:hAnsi="Times New Roman" w:cs="Times New Roman"/>
+          <w:sz w:val="24"/>
+          <w:szCs w:val="24"/>
+        </w:rPr>
+        <w:t>los dispositivos en la red, consiguiente que con esta descentralización que:</w:t>
       </w:r>
     </w:p>
     <w:p>
@@ -1718,7 +1254,23 @@
           <w:sz w:val="24"/>
           <w:szCs w:val="24"/>
         </w:rPr>
-        <w:t xml:space="preserve">son más baratos cuando se tiene un bajo presupuesto debido a que requieren de un hardware más básico, son más escalables debido y pueden trabajar con más cantidad de datos. </w:t>
+        <w:t>son más baratos cuando se tiene un bajo presupuesto</w:t>
+      </w:r>
+      <w:r>
+        <w:rPr>
+          <w:rFonts w:ascii="Times New Roman" w:eastAsia="Times New Roman" w:hAnsi="Times New Roman" w:cs="Times New Roman"/>
+          <w:sz w:val="24"/>
+          <w:szCs w:val="24"/>
+        </w:rPr>
+        <w:t>,</w:t>
+      </w:r>
+      <w:r>
+        <w:rPr>
+          <w:rFonts w:ascii="Times New Roman" w:eastAsia="Times New Roman" w:hAnsi="Times New Roman" w:cs="Times New Roman"/>
+          <w:sz w:val="24"/>
+          <w:szCs w:val="24"/>
+        </w:rPr>
+        <w:t xml:space="preserve"> debido a que requieren de un hardware más básico, son más escalables y pueden trabajar con más cantidad de datos. </w:t>
       </w:r>
       <w:sdt>
         <w:sdtPr>
@@ -1792,7 +1344,39 @@
           <w:sz w:val="24"/>
           <w:szCs w:val="24"/>
         </w:rPr>
-        <w:t>A pesar de todas las ventajas que poseen estos sistemas, poseen el inconveniente de tener algunos problemas de seguridad debido a que los dispositivos necesitan estar en constante comunicación mediante la red y, principalmente, existe costo de accesos, los cuales dependen del tipo y la cantidad de información que se transmita.</w:t>
+        <w:t xml:space="preserve">A pesar de todas las ventajas que poseen estos sistemas, </w:t>
+      </w:r>
+      <w:r>
+        <w:rPr>
+          <w:rFonts w:ascii="Times New Roman" w:eastAsia="Times New Roman" w:hAnsi="Times New Roman" w:cs="Times New Roman"/>
+          <w:sz w:val="24"/>
+          <w:szCs w:val="24"/>
+        </w:rPr>
+        <w:t>tienen</w:t>
+      </w:r>
+      <w:r>
+        <w:rPr>
+          <w:rFonts w:ascii="Times New Roman" w:eastAsia="Times New Roman" w:hAnsi="Times New Roman" w:cs="Times New Roman"/>
+          <w:sz w:val="24"/>
+          <w:szCs w:val="24"/>
+        </w:rPr>
+        <w:t xml:space="preserve"> el inconveniente de tener algunos problemas de seguridad</w:t>
+      </w:r>
+      <w:r>
+        <w:rPr>
+          <w:rFonts w:ascii="Times New Roman" w:eastAsia="Times New Roman" w:hAnsi="Times New Roman" w:cs="Times New Roman"/>
+          <w:sz w:val="24"/>
+          <w:szCs w:val="24"/>
+        </w:rPr>
+        <w:t>,</w:t>
+      </w:r>
+      <w:r>
+        <w:rPr>
+          <w:rFonts w:ascii="Times New Roman" w:eastAsia="Times New Roman" w:hAnsi="Times New Roman" w:cs="Times New Roman"/>
+          <w:sz w:val="24"/>
+          <w:szCs w:val="24"/>
+        </w:rPr>
+        <w:t xml:space="preserve"> debido a que los dispositivos necesitan estar en constante comunicación mediante la red y, principalmente, existe costo de accesos, los cuales dependen del tipo y la cantidad de información que se transmita.</w:t>
       </w:r>
     </w:p>
     <w:p>
@@ -1931,23 +1515,13 @@
         </w:rPr>
         <w:t xml:space="preserve">Fuente: </w:t>
       </w:r>
-      <w:proofErr w:type="spellStart"/>
-      <w:r>
-        <w:rPr>
-          <w:rFonts w:ascii="Times New Roman" w:eastAsia="Times New Roman" w:hAnsi="Times New Roman" w:cs="Times New Roman"/>
-          <w:sz w:val="20"/>
-          <w:szCs w:val="20"/>
-        </w:rPr>
-        <w:t>Cristian.j</w:t>
-      </w:r>
-      <w:proofErr w:type="spellEnd"/>
-      <w:r>
-        <w:rPr>
-          <w:rFonts w:ascii="Times New Roman" w:eastAsia="Times New Roman" w:hAnsi="Times New Roman" w:cs="Times New Roman"/>
-          <w:sz w:val="20"/>
-          <w:szCs w:val="20"/>
-        </w:rPr>
-        <w:t>. 24/7 tecno, 2019, 247tecno.com</w:t>
+      <w:r>
+        <w:rPr>
+          <w:rFonts w:ascii="Times New Roman" w:eastAsia="Times New Roman" w:hAnsi="Times New Roman" w:cs="Times New Roman"/>
+          <w:sz w:val="20"/>
+          <w:szCs w:val="20"/>
+        </w:rPr>
+        <w:t>Cristian.j. 24/7 tecno, 2019, 247tecno.com</w:t>
       </w:r>
     </w:p>
     <w:p>
@@ -1976,7 +1550,23 @@
           <w:sz w:val="24"/>
           <w:szCs w:val="24"/>
         </w:rPr>
-        <w:t xml:space="preserve">Sobre el problema de la cantidad de información a transmitir es para el cual se trabaja en el proyecto 1, </w:t>
+        <w:t>Sobre el problema de la cantidad de información a transmitir es para el cual se trabaja en el proyecto 1</w:t>
+      </w:r>
+      <w:r>
+        <w:rPr>
+          <w:rFonts w:ascii="Times New Roman" w:eastAsia="Times New Roman" w:hAnsi="Times New Roman" w:cs="Times New Roman"/>
+          <w:sz w:val="24"/>
+          <w:szCs w:val="24"/>
+        </w:rPr>
+        <w:t>.</w:t>
+      </w:r>
+      <w:r>
+        <w:rPr>
+          <w:rFonts w:ascii="Times New Roman" w:eastAsia="Times New Roman" w:hAnsi="Times New Roman" w:cs="Times New Roman"/>
+          <w:sz w:val="24"/>
+          <w:szCs w:val="24"/>
+        </w:rPr>
+        <w:t xml:space="preserve"> </w:t>
       </w:r>
       <w:r>
         <w:rPr>
@@ -1985,7 +1575,47 @@
           <w:szCs w:val="24"/>
         </w:rPr>
         <w:lastRenderedPageBreak/>
-        <w:t>se pretendía lograr la manera en la cual la información que se transmita sea la mínima para, de esta forma, lograr minimizar los costos de transmisión entre los dispositivos conectados en la red.</w:t>
+        <w:t>S</w:t>
+      </w:r>
+      <w:r>
+        <w:rPr>
+          <w:rFonts w:ascii="Times New Roman" w:eastAsia="Times New Roman" w:hAnsi="Times New Roman" w:cs="Times New Roman"/>
+          <w:sz w:val="24"/>
+          <w:szCs w:val="24"/>
+        </w:rPr>
+        <w:t>e pretendía lograr la manera en la cual la información que se transmita sea la mínima para</w:t>
+      </w:r>
+      <w:r>
+        <w:rPr>
+          <w:rFonts w:ascii="Times New Roman" w:eastAsia="Times New Roman" w:hAnsi="Times New Roman" w:cs="Times New Roman"/>
+          <w:sz w:val="24"/>
+          <w:szCs w:val="24"/>
+        </w:rPr>
+        <w:t xml:space="preserve"> que</w:t>
+      </w:r>
+      <w:r>
+        <w:rPr>
+          <w:rFonts w:ascii="Times New Roman" w:eastAsia="Times New Roman" w:hAnsi="Times New Roman" w:cs="Times New Roman"/>
+          <w:sz w:val="24"/>
+          <w:szCs w:val="24"/>
+        </w:rPr>
+        <w:t xml:space="preserve">, de esta forma, </w:t>
+      </w:r>
+      <w:r>
+        <w:rPr>
+          <w:rFonts w:ascii="Times New Roman" w:eastAsia="Times New Roman" w:hAnsi="Times New Roman" w:cs="Times New Roman"/>
+          <w:sz w:val="24"/>
+          <w:szCs w:val="24"/>
+        </w:rPr>
+        <w:t>se logren</w:t>
+      </w:r>
+      <w:r>
+        <w:rPr>
+          <w:rFonts w:ascii="Times New Roman" w:eastAsia="Times New Roman" w:hAnsi="Times New Roman" w:cs="Times New Roman"/>
+          <w:sz w:val="24"/>
+          <w:szCs w:val="24"/>
+        </w:rPr>
+        <w:t xml:space="preserve"> minimizar los costos de transmisión entre los dispositivos conectados en la red.</w:t>
       </w:r>
     </w:p>
     <w:p>
@@ -2081,15 +1711,31 @@
           <w:sz w:val="24"/>
           <w:szCs w:val="24"/>
         </w:rPr>
-        <w:t xml:space="preserve">Para esta minimización de la información, se aplicó una metodología de agrupamiento, para una cierta cantidad de tuplas y una cierta cantidad de sitios, ese decir, se obtendría la matriz de frecuencias de acceso, la cual podría tener cualquier cantidad de filas y columnas, esta se transformaría en una matriz de </w:t>
-      </w:r>
-      <w:r>
-        <w:rPr>
-          <w:rFonts w:ascii="Times New Roman" w:eastAsia="Times New Roman" w:hAnsi="Times New Roman" w:cs="Times New Roman"/>
-          <w:sz w:val="24"/>
-          <w:szCs w:val="24"/>
-        </w:rPr>
-        <w:t>patrones de acceso, con la cual se agruparían aquellas duplas con el mismo patrón para obtener de esta forma una matriz con una menor cantidad de datos.</w:t>
+        <w:t xml:space="preserve">Para esta minimización de la información, se aplicó una metodología de agrupamiento, para una cierta cantidad de tuplas y una cierta cantidad de sitios, es decir, se obtendría la matriz de frecuencias de acceso, la cual podría tener cualquier cantidad de filas y columnas, esta se transformaría en una matriz de </w:t>
+      </w:r>
+      <w:r>
+        <w:rPr>
+          <w:rFonts w:ascii="Times New Roman" w:eastAsia="Times New Roman" w:hAnsi="Times New Roman" w:cs="Times New Roman"/>
+          <w:sz w:val="24"/>
+          <w:szCs w:val="24"/>
+        </w:rPr>
+        <w:t xml:space="preserve">patrones de acceso, con la cual se agruparían aquellas duplas con el mismo patrón para obtener </w:t>
+      </w:r>
+      <w:r>
+        <w:rPr>
+          <w:rFonts w:ascii="Times New Roman" w:eastAsia="Times New Roman" w:hAnsi="Times New Roman" w:cs="Times New Roman"/>
+          <w:sz w:val="24"/>
+          <w:szCs w:val="24"/>
+        </w:rPr>
+        <w:t xml:space="preserve">así </w:t>
+      </w:r>
+      <w:r>
+        <w:rPr>
+          <w:rFonts w:ascii="Times New Roman" w:eastAsia="Times New Roman" w:hAnsi="Times New Roman" w:cs="Times New Roman"/>
+          <w:sz w:val="24"/>
+          <w:szCs w:val="24"/>
+        </w:rPr>
+        <w:t>una matriz con una menor cantidad de datos.</w:t>
       </w:r>
     </w:p>
     <w:p>
@@ -2131,7 +1777,6 @@
         </w:rPr>
         <w:t xml:space="preserve">Para solucionar el problema del almacenamiento distribuido y la disminución de costos de transmisión, se creó un programa con el lenguaje de programación de alto nivel </w:t>
       </w:r>
-      <w:proofErr w:type="spellStart"/>
       <w:r>
         <w:rPr>
           <w:rFonts w:ascii="Times New Roman" w:eastAsia="Times New Roman" w:hAnsi="Times New Roman" w:cs="Times New Roman"/>
@@ -2142,14 +1787,13 @@
         </w:rPr>
         <w:t>phyton</w:t>
       </w:r>
-      <w:proofErr w:type="spellEnd"/>
-      <w:r>
-        <w:rPr>
-          <w:rFonts w:ascii="Times New Roman" w:eastAsia="Times New Roman" w:hAnsi="Times New Roman" w:cs="Times New Roman"/>
-          <w:sz w:val="24"/>
-          <w:szCs w:val="24"/>
-        </w:rPr>
-        <w:t xml:space="preserve"> con el cual se crearía se realizaría esa reducción.</w:t>
+      <w:r>
+        <w:rPr>
+          <w:rFonts w:ascii="Times New Roman" w:eastAsia="Times New Roman" w:hAnsi="Times New Roman" w:cs="Times New Roman"/>
+          <w:sz w:val="24"/>
+          <w:szCs w:val="24"/>
+        </w:rPr>
+        <w:t xml:space="preserve"> con el cual se realizaría esa reducción.</w:t>
       </w:r>
     </w:p>
     <w:p>
@@ -2177,7 +1821,23 @@
           <w:sz w:val="24"/>
           <w:szCs w:val="24"/>
         </w:rPr>
-        <w:t xml:space="preserve"> se comenzó con la creación de las clases, específicamente una lista circular, con esta </w:t>
+        <w:t xml:space="preserve"> se comenzó con la creación de las clases, específicamente una lista circular</w:t>
+      </w:r>
+      <w:r>
+        <w:rPr>
+          <w:rFonts w:ascii="Times New Roman" w:eastAsia="Times New Roman" w:hAnsi="Times New Roman" w:cs="Times New Roman"/>
+          <w:sz w:val="24"/>
+          <w:szCs w:val="24"/>
+        </w:rPr>
+        <w:t xml:space="preserve"> simplemente enlazada</w:t>
+      </w:r>
+      <w:r>
+        <w:rPr>
+          <w:rFonts w:ascii="Times New Roman" w:eastAsia="Times New Roman" w:hAnsi="Times New Roman" w:cs="Times New Roman"/>
+          <w:sz w:val="24"/>
+          <w:szCs w:val="24"/>
+        </w:rPr>
+        <w:t xml:space="preserve">, con esta </w:t>
       </w:r>
       <w:r>
         <w:rPr>
@@ -2201,9 +1861,56 @@
           <w:sz w:val="24"/>
           <w:szCs w:val="24"/>
         </w:rPr>
-        <w:t xml:space="preserve">, es decir, no se usarían en esta ocasión la lista previamente creada y las cuales ofrece </w:t>
-      </w:r>
-      <w:proofErr w:type="spellStart"/>
+        <w:t>, es decir, no se usarían en esta ocasión la</w:t>
+      </w:r>
+      <w:r>
+        <w:rPr>
+          <w:rFonts w:ascii="Times New Roman" w:eastAsia="Times New Roman" w:hAnsi="Times New Roman" w:cs="Times New Roman"/>
+          <w:sz w:val="24"/>
+          <w:szCs w:val="24"/>
+        </w:rPr>
+        <w:t>s</w:t>
+      </w:r>
+      <w:r>
+        <w:rPr>
+          <w:rFonts w:ascii="Times New Roman" w:eastAsia="Times New Roman" w:hAnsi="Times New Roman" w:cs="Times New Roman"/>
+          <w:sz w:val="24"/>
+          <w:szCs w:val="24"/>
+        </w:rPr>
+        <w:t xml:space="preserve"> lista</w:t>
+      </w:r>
+      <w:r>
+        <w:rPr>
+          <w:rFonts w:ascii="Times New Roman" w:eastAsia="Times New Roman" w:hAnsi="Times New Roman" w:cs="Times New Roman"/>
+          <w:sz w:val="24"/>
+          <w:szCs w:val="24"/>
+        </w:rPr>
+        <w:t>s</w:t>
+      </w:r>
+      <w:r>
+        <w:rPr>
+          <w:rFonts w:ascii="Times New Roman" w:eastAsia="Times New Roman" w:hAnsi="Times New Roman" w:cs="Times New Roman"/>
+          <w:sz w:val="24"/>
+          <w:szCs w:val="24"/>
+        </w:rPr>
+        <w:t xml:space="preserve"> previamente creada</w:t>
+      </w:r>
+      <w:r>
+        <w:rPr>
+          <w:rFonts w:ascii="Times New Roman" w:eastAsia="Times New Roman" w:hAnsi="Times New Roman" w:cs="Times New Roman"/>
+          <w:sz w:val="24"/>
+          <w:szCs w:val="24"/>
+        </w:rPr>
+        <w:t>s</w:t>
+      </w:r>
+      <w:r>
+        <w:rPr>
+          <w:rFonts w:ascii="Times New Roman" w:eastAsia="Times New Roman" w:hAnsi="Times New Roman" w:cs="Times New Roman"/>
+          <w:sz w:val="24"/>
+          <w:szCs w:val="24"/>
+        </w:rPr>
+        <w:t xml:space="preserve"> y las cuales ofrece </w:t>
+      </w:r>
       <w:r>
         <w:rPr>
           <w:rFonts w:ascii="Times New Roman" w:eastAsia="Times New Roman" w:hAnsi="Times New Roman" w:cs="Times New Roman"/>
@@ -2214,7 +1921,6 @@
         </w:rPr>
         <w:t>phyton</w:t>
       </w:r>
-      <w:proofErr w:type="spellEnd"/>
       <w:r>
         <w:rPr>
           <w:rFonts w:ascii="Times New Roman" w:eastAsia="Times New Roman" w:hAnsi="Times New Roman" w:cs="Times New Roman"/>
@@ -2242,6 +1948,14 @@
           <w:bCs/>
         </w:rPr>
         <w:t>Listas circulares</w:t>
+      </w:r>
+      <w:r>
+        <w:rPr>
+          <w:rFonts w:ascii="Times New Roman" w:eastAsia="Times New Roman" w:hAnsi="Times New Roman" w:cs="Times New Roman"/>
+          <w:b/>
+          <w:bCs/>
+        </w:rPr>
+        <w:t xml:space="preserve"> simplemente enlazadas</w:t>
       </w:r>
     </w:p>
     <w:p>
@@ -2447,15 +2161,15 @@
           <w:sz w:val="24"/>
           <w:szCs w:val="24"/>
         </w:rPr>
-        <w:t xml:space="preserve">Ahora bien, una vez teniendo el nodo sobre el cual se manejaría la lista, puesto a que este nodo sería de cierta forma y, </w:t>
-      </w:r>
-      <w:r>
-        <w:rPr>
-          <w:rFonts w:ascii="Times New Roman" w:eastAsia="Times New Roman" w:hAnsi="Times New Roman" w:cs="Times New Roman"/>
-          <w:sz w:val="24"/>
-          <w:szCs w:val="24"/>
-        </w:rPr>
-        <w:t xml:space="preserve">ejemplificando demasiado, una “celda” en la cual se contendría la información y la cual sabría cuáles serían su “celda” adyacente. </w:t>
+        <w:t xml:space="preserve">Ahora bien, una vez teniendo el nodo sobre el cual se manejaría la lista, puesto a que este nodo sería de cierta forma y </w:t>
+      </w:r>
+      <w:r>
+        <w:rPr>
+          <w:rFonts w:ascii="Times New Roman" w:eastAsia="Times New Roman" w:hAnsi="Times New Roman" w:cs="Times New Roman"/>
+          <w:sz w:val="24"/>
+          <w:szCs w:val="24"/>
+        </w:rPr>
+        <w:t xml:space="preserve">ejemplificando demasiado una “celda” en la cual se contendría la información y la cual sabría cuáles serían su “celda” adyacente. </w:t>
       </w:r>
     </w:p>
     <w:p>
@@ -2840,7 +2554,23 @@
           <w:sz w:val="24"/>
           <w:szCs w:val="24"/>
         </w:rPr>
-        <w:t>de tal forma que se pueda tener de manera abstracta una matriz, recordando siempre que se utilizó una lista circular, por lo tanto, el último nodo sería seguido por el primero de la lista, lo cual haría que siempre estuviera conectada.</w:t>
+        <w:t>de tal forma que se pueda tener de manera abstracta una matriz, recordando siempre que se utilizó una lista circular</w:t>
+      </w:r>
+      <w:r>
+        <w:rPr>
+          <w:rFonts w:ascii="Times New Roman" w:eastAsia="Times New Roman" w:hAnsi="Times New Roman" w:cs="Times New Roman"/>
+          <w:sz w:val="24"/>
+          <w:szCs w:val="24"/>
+        </w:rPr>
+        <w:t xml:space="preserve"> simplemente enlazada</w:t>
+      </w:r>
+      <w:r>
+        <w:rPr>
+          <w:rFonts w:ascii="Times New Roman" w:eastAsia="Times New Roman" w:hAnsi="Times New Roman" w:cs="Times New Roman"/>
+          <w:sz w:val="24"/>
+          <w:szCs w:val="24"/>
+        </w:rPr>
+        <w:t>, por lo tanto, el último nodo sería seguido por el primero de la lista, lo cual haría que siempre estuviera conectada.</w:t>
       </w:r>
     </w:p>
     <w:p>
@@ -2900,7 +2630,23 @@
           <w:sz w:val="24"/>
           <w:szCs w:val="24"/>
         </w:rPr>
-        <w:t xml:space="preserve">Claramente, este programa requiere que se pueda interactuar en cierta medida con el usuario, de tal forma que esta pueda indicar lo que se quiere realizar y se pueda indicar cuando realizarse, para eso se creó un simple ciclo el cual mostraría las opciones y solicitaría que se ingrese una opción. </w:t>
+        <w:t>Claramente, este programa requiere que se pueda interactuar en cierta medida con el usuario, de tal forma que esta pueda indicar lo que se quiere realizar y cu</w:t>
+      </w:r>
+      <w:r>
+        <w:rPr>
+          <w:rFonts w:ascii="Times New Roman" w:eastAsia="Times New Roman" w:hAnsi="Times New Roman" w:cs="Times New Roman"/>
+          <w:sz w:val="24"/>
+          <w:szCs w:val="24"/>
+        </w:rPr>
+        <w:t>á</w:t>
+      </w:r>
+      <w:r>
+        <w:rPr>
+          <w:rFonts w:ascii="Times New Roman" w:eastAsia="Times New Roman" w:hAnsi="Times New Roman" w:cs="Times New Roman"/>
+          <w:sz w:val="24"/>
+          <w:szCs w:val="24"/>
+        </w:rPr>
+        <w:t xml:space="preserve">ndo, para eso se creó un simple ciclo el cual mostraría las opciones y solicitaría que se ingrese una opción. </w:t>
       </w:r>
     </w:p>
     <w:p>
@@ -2976,16 +2722,14 @@
         </w:rPr>
         <w:t xml:space="preserve">Primeramente, se tomó el valor de entrada en la dirección que indicara el usuario para que se leyera mediante un ciclo que crearía una matriz con valores vacíos dentro de sus nodos para </w:t>
       </w:r>
-      <w:proofErr w:type="gramStart"/>
-      <w:r>
-        <w:rPr>
-          <w:rFonts w:ascii="Times New Roman" w:eastAsia="Times New Roman" w:hAnsi="Times New Roman" w:cs="Times New Roman"/>
-          <w:sz w:val="24"/>
-          <w:szCs w:val="24"/>
-        </w:rPr>
-        <w:t>que</w:t>
-      </w:r>
-      <w:proofErr w:type="gramEnd"/>
+      <w:r>
+        <w:rPr>
+          <w:rFonts w:ascii="Times New Roman" w:eastAsia="Times New Roman" w:hAnsi="Times New Roman" w:cs="Times New Roman"/>
+          <w:sz w:val="24"/>
+          <w:szCs w:val="24"/>
+        </w:rPr>
+        <w:t>que,</w:t>
+      </w:r>
       <w:r>
         <w:rPr>
           <w:rFonts w:ascii="Times New Roman" w:eastAsia="Times New Roman" w:hAnsi="Times New Roman" w:cs="Times New Roman"/>
@@ -3014,7 +2758,6 @@
         </w:rPr>
         <w:t xml:space="preserve">Es conveniente mencionar que para la ayuda de este proceso se usó la librería llamada </w:t>
       </w:r>
-      <w:proofErr w:type="spellStart"/>
       <w:r>
         <w:rPr>
           <w:rFonts w:ascii="Times New Roman" w:eastAsia="Times New Roman" w:hAnsi="Times New Roman" w:cs="Times New Roman"/>
@@ -3025,7 +2768,6 @@
         </w:rPr>
         <w:t>ElementTree</w:t>
       </w:r>
-      <w:proofErr w:type="spellEnd"/>
       <w:r>
         <w:rPr>
           <w:rFonts w:ascii="Times New Roman" w:eastAsia="Times New Roman" w:hAnsi="Times New Roman" w:cs="Times New Roman"/>
@@ -3034,7 +2776,6 @@
         </w:rPr>
         <w:t xml:space="preserve"> para trabajar más fácilmente con los archivos de entrada .</w:t>
       </w:r>
-      <w:proofErr w:type="spellStart"/>
       <w:r>
         <w:rPr>
           <w:rFonts w:ascii="Times New Roman" w:eastAsia="Times New Roman" w:hAnsi="Times New Roman" w:cs="Times New Roman"/>
@@ -3045,7 +2786,6 @@
         </w:rPr>
         <w:t>xml</w:t>
       </w:r>
-      <w:proofErr w:type="spellEnd"/>
       <w:r>
         <w:rPr>
           <w:rFonts w:ascii="Times New Roman" w:eastAsia="Times New Roman" w:hAnsi="Times New Roman" w:cs="Times New Roman"/>
@@ -3054,7 +2794,6 @@
         </w:rPr>
         <w:t xml:space="preserve"> y también se usó la librería </w:t>
       </w:r>
-      <w:proofErr w:type="spellStart"/>
       <w:r>
         <w:rPr>
           <w:rFonts w:ascii="Times New Roman" w:eastAsia="Times New Roman" w:hAnsi="Times New Roman" w:cs="Times New Roman"/>
@@ -3065,7 +2804,6 @@
         </w:rPr>
         <w:t>copy</w:t>
       </w:r>
-      <w:proofErr w:type="spellEnd"/>
       <w:r>
         <w:rPr>
           <w:rFonts w:ascii="Times New Roman" w:eastAsia="Times New Roman" w:hAnsi="Times New Roman" w:cs="Times New Roman"/>
@@ -3074,7 +2812,6 @@
         </w:rPr>
         <w:t xml:space="preserve"> para clonar los valores que contienen las matrices, dado a que </w:t>
       </w:r>
-      <w:proofErr w:type="spellStart"/>
       <w:r>
         <w:rPr>
           <w:rFonts w:ascii="Times New Roman" w:eastAsia="Times New Roman" w:hAnsi="Times New Roman" w:cs="Times New Roman"/>
@@ -3085,14 +2822,13 @@
         </w:rPr>
         <w:t>phyton</w:t>
       </w:r>
-      <w:proofErr w:type="spellEnd"/>
-      <w:r>
-        <w:rPr>
-          <w:rFonts w:ascii="Times New Roman" w:eastAsia="Times New Roman" w:hAnsi="Times New Roman" w:cs="Times New Roman"/>
-          <w:sz w:val="24"/>
-          <w:szCs w:val="24"/>
-        </w:rPr>
-        <w:t>, por la manera en que trabaja con las variables, no permite que se esto de manera simple como lo harían otros lenguajes de programación como puede ser java.</w:t>
+      <w:r>
+        <w:rPr>
+          <w:rFonts w:ascii="Times New Roman" w:eastAsia="Times New Roman" w:hAnsi="Times New Roman" w:cs="Times New Roman"/>
+          <w:sz w:val="24"/>
+          <w:szCs w:val="24"/>
+        </w:rPr>
+        <w:t>, por la manera en que trabaja con las variables, no permite esto de manera simple como lo harían otros lenguajes de programación como puede ser java.</w:t>
       </w:r>
     </w:p>
     <w:p>
@@ -3194,7 +2930,6 @@
         </w:rPr>
         <w:t>Si se procesa el archivo, es necesario que se genere una salida, puesto a que debe entregar resultados, por tal motivo, usando la misma librería que se utilizó para la entrada, se creó la salida, generando un archivo .</w:t>
       </w:r>
-      <w:proofErr w:type="spellStart"/>
       <w:r>
         <w:rPr>
           <w:rFonts w:ascii="Times New Roman" w:eastAsia="Times New Roman" w:hAnsi="Times New Roman" w:cs="Times New Roman"/>
@@ -3205,7 +2940,6 @@
         </w:rPr>
         <w:t>xml</w:t>
       </w:r>
-      <w:proofErr w:type="spellEnd"/>
       <w:r>
         <w:rPr>
           <w:rFonts w:ascii="Times New Roman" w:eastAsia="Times New Roman" w:hAnsi="Times New Roman" w:cs="Times New Roman"/>
@@ -3255,7 +2989,6 @@
         </w:rPr>
         <w:t xml:space="preserve">Para la generación de gráfica, se utilizó la librería </w:t>
       </w:r>
-      <w:proofErr w:type="spellStart"/>
       <w:r>
         <w:rPr>
           <w:rFonts w:ascii="Times New Roman" w:eastAsia="Times New Roman" w:hAnsi="Times New Roman" w:cs="Times New Roman"/>
@@ -3264,7 +2997,6 @@
         </w:rPr>
         <w:t>graphviz</w:t>
       </w:r>
-      <w:proofErr w:type="spellEnd"/>
       <w:r>
         <w:rPr>
           <w:rFonts w:ascii="Times New Roman" w:eastAsia="Times New Roman" w:hAnsi="Times New Roman" w:cs="Times New Roman"/>
@@ -3275,21 +3007,7 @@
         <w:rPr>
           <w:rFonts w:ascii="Times New Roman" w:eastAsia="Times New Roman" w:hAnsi="Times New Roman" w:cs="Times New Roman"/>
         </w:rPr>
-        <w:t xml:space="preserve"> y exportarlos a </w:t>
-      </w:r>
-      <w:proofErr w:type="spellStart"/>
-      <w:r>
-        <w:rPr>
-          <w:rFonts w:ascii="Times New Roman" w:eastAsia="Times New Roman" w:hAnsi="Times New Roman" w:cs="Times New Roman"/>
-        </w:rPr>
-        <w:t>pdf</w:t>
-      </w:r>
-      <w:proofErr w:type="spellEnd"/>
-      <w:r>
-        <w:rPr>
-          <w:rFonts w:ascii="Times New Roman" w:eastAsia="Times New Roman" w:hAnsi="Times New Roman" w:cs="Times New Roman"/>
-        </w:rPr>
-        <w:t xml:space="preserve"> para que se pudieran visualizar más claramente. Simplemente se creó un ciclo el cual recorrería las matrices ya guardadas de manera temporal dentro de las matrices creadas con POO y se asignarían los valores en los nodos que se irían creando y conectando en sus posiciones respectivas, finalizando de esta forma todo lo requerido para este proyecto realizado.</w:t>
+        <w:t xml:space="preserve"> y exportarlos a pdf para que se pudieran visualizar más claramente. Simplemente se creó un ciclo el cual recorrería las matrices ya guardadas de manera temporal dentro de las matrices creadas con POO y se asignarían los valores en los nodos que se irían creando y conectando en sus posiciones respectivas, finalizando de esta forma todo lo requerido para este proyecto realizado.</w:t>
       </w:r>
     </w:p>
     <w:p>
@@ -3400,18 +3118,16 @@
           <w:sz w:val="24"/>
           <w:szCs w:val="24"/>
         </w:rPr>
-        <w:t xml:space="preserve"> que vienen incluidas en ciertos lenguajes de programación como podrían ser </w:t>
-      </w:r>
-      <w:proofErr w:type="spellStart"/>
-      <w:r>
-        <w:rPr>
-          <w:rFonts w:ascii="Times New Roman" w:eastAsia="Times New Roman" w:hAnsi="Times New Roman" w:cs="Times New Roman"/>
-          <w:sz w:val="24"/>
-          <w:szCs w:val="24"/>
-        </w:rPr>
-        <w:t>phyton</w:t>
-      </w:r>
-      <w:proofErr w:type="spellEnd"/>
+        <w:t xml:space="preserve"> que vienen incluidas en ciertos lenguajes de programación como podrían ser phyton, </w:t>
+      </w:r>
+      <w:r>
+        <w:rPr>
+          <w:rFonts w:ascii="Times New Roman" w:eastAsia="Times New Roman" w:hAnsi="Times New Roman" w:cs="Times New Roman"/>
+          <w:sz w:val="24"/>
+          <w:szCs w:val="24"/>
+        </w:rPr>
+        <w:t>se crean gracias a la lógica de POO usando nodos con apuntadores</w:t>
+      </w:r>
       <w:r>
         <w:rPr>
           <w:rFonts w:ascii="Times New Roman" w:eastAsia="Times New Roman" w:hAnsi="Times New Roman" w:cs="Times New Roman"/>
@@ -3426,7 +3142,39 @@
           <w:sz w:val="24"/>
           <w:szCs w:val="24"/>
         </w:rPr>
-        <w:t>se crean gracias a la lógica de POO usando nodos con apuntadores.</w:t>
+        <w:t>programándolas</w:t>
+      </w:r>
+      <w:r>
+        <w:rPr>
+          <w:rFonts w:ascii="Times New Roman" w:eastAsia="Times New Roman" w:hAnsi="Times New Roman" w:cs="Times New Roman"/>
+          <w:sz w:val="24"/>
+          <w:szCs w:val="24"/>
+        </w:rPr>
+        <w:t xml:space="preserve"> manualmente se pueden crear funciones para estas dependiendo de las necesidades</w:t>
+      </w:r>
+      <w:r>
+        <w:rPr>
+          <w:rFonts w:ascii="Times New Roman" w:eastAsia="Times New Roman" w:hAnsi="Times New Roman" w:cs="Times New Roman"/>
+          <w:sz w:val="24"/>
+          <w:szCs w:val="24"/>
+        </w:rPr>
+        <w:t xml:space="preserve"> del programa, consiguiendo un código más limpio </w:t>
+      </w:r>
+      <w:r>
+        <w:rPr>
+          <w:rFonts w:ascii="Times New Roman" w:eastAsia="Times New Roman" w:hAnsi="Times New Roman" w:cs="Times New Roman"/>
+          <w:sz w:val="24"/>
+          <w:szCs w:val="24"/>
+        </w:rPr>
+        <w:t>y</w:t>
+      </w:r>
+      <w:r>
+        <w:rPr>
+          <w:rFonts w:ascii="Times New Roman" w:eastAsia="Times New Roman" w:hAnsi="Times New Roman" w:cs="Times New Roman"/>
+          <w:sz w:val="24"/>
+          <w:szCs w:val="24"/>
+        </w:rPr>
+        <w:t xml:space="preserve"> ordenado.</w:t>
       </w:r>
     </w:p>
     <w:p>
@@ -3442,11 +3190,117 @@
       <w:pPr>
         <w:spacing w:line="276" w:lineRule="auto"/>
         <w:ind w:left="0" w:firstLine="0"/>
-      </w:pPr>
-      <w:r>
-        <w:rPr>
-          <w:rFonts w:ascii="Arial" w:eastAsia="Arial" w:hAnsi="Arial" w:cs="Arial"/>
+        <w:rPr>
+          <w:rFonts w:ascii="Carlito"/>
+        </w:rPr>
+      </w:pPr>
+    </w:p>
+    <w:p>
+      <w:pPr>
+        <w:spacing w:line="276" w:lineRule="auto"/>
+        <w:ind w:left="0" w:firstLine="0"/>
+        <w:rPr>
+          <w:rFonts w:ascii="Carlito"/>
+        </w:rPr>
+      </w:pPr>
+    </w:p>
+    <w:p>
+      <w:pPr>
+        <w:spacing w:line="276" w:lineRule="auto"/>
+        <w:ind w:left="0" w:firstLine="0"/>
+        <w:rPr>
+          <w:rFonts w:ascii="Carlito"/>
+        </w:rPr>
+      </w:pPr>
+    </w:p>
+    <w:p>
+      <w:pPr>
+        <w:spacing w:line="276" w:lineRule="auto"/>
+        <w:ind w:left="0" w:firstLine="0"/>
+        <w:rPr>
+          <w:rFonts w:ascii="Carlito"/>
+        </w:rPr>
+      </w:pPr>
+    </w:p>
+    <w:p>
+      <w:pPr>
+        <w:spacing w:line="276" w:lineRule="auto"/>
+        <w:ind w:left="0" w:firstLine="0"/>
+        <w:rPr>
+          <w:rFonts w:ascii="Carlito"/>
+        </w:rPr>
+      </w:pPr>
+    </w:p>
+    <w:p>
+      <w:pPr>
+        <w:spacing w:line="276" w:lineRule="auto"/>
+        <w:ind w:left="0" w:firstLine="0"/>
+        <w:rPr>
+          <w:rFonts w:ascii="Carlito"/>
+        </w:rPr>
+      </w:pPr>
+    </w:p>
+    <w:p>
+      <w:pPr>
+        <w:spacing w:line="276" w:lineRule="auto"/>
+        <w:ind w:left="0" w:firstLine="0"/>
+        <w:rPr>
+          <w:rFonts w:ascii="Carlito"/>
+        </w:rPr>
+      </w:pPr>
+    </w:p>
+    <w:p>
+      <w:pPr>
+        <w:spacing w:line="276" w:lineRule="auto"/>
+        <w:ind w:left="0" w:firstLine="0"/>
+        <w:rPr>
+          <w:rFonts w:ascii="Carlito"/>
+        </w:rPr>
+      </w:pPr>
+    </w:p>
+    <w:p>
+      <w:pPr>
+        <w:spacing w:line="276" w:lineRule="auto"/>
+        <w:ind w:left="0" w:firstLine="0"/>
+        <w:rPr>
+          <w:rFonts w:ascii="Carlito"/>
+        </w:rPr>
+      </w:pPr>
+    </w:p>
+    <w:p>
+      <w:pPr>
+        <w:spacing w:line="276" w:lineRule="auto"/>
+        <w:ind w:left="0" w:firstLine="0"/>
+        <w:rPr>
+          <w:rFonts w:ascii="Carlito"/>
+        </w:rPr>
+      </w:pPr>
+    </w:p>
+    <w:p>
+      <w:pPr>
+        <w:spacing w:line="276" w:lineRule="auto"/>
+        <w:ind w:left="0" w:firstLine="0"/>
+        <w:rPr>
+          <w:rFonts w:ascii="Carlito"/>
+        </w:rPr>
+      </w:pPr>
+    </w:p>
+    <w:p>
+      <w:pPr>
+        <w:spacing w:line="276" w:lineRule="auto"/>
+        <w:ind w:left="0" w:firstLine="0"/>
+        <w:rPr>
+          <w:rFonts w:ascii="Times New Roman" w:hAnsi="Times New Roman" w:cs="Times New Roman"/>
+          <w:sz w:val="24"/>
+          <w:szCs w:val="24"/>
+        </w:rPr>
+      </w:pPr>
+      <w:r>
+        <w:rPr>
+          <w:rFonts w:ascii="Times New Roman" w:eastAsia="Arial" w:hAnsi="Times New Roman" w:cs="Times New Roman"/>
           <w:b/>
+          <w:sz w:val="24"/>
+          <w:szCs w:val="24"/>
         </w:rPr>
         <w:t xml:space="preserve">Referencias bibliográficas </w:t>
       </w:r>
@@ -3598,15 +3452,7 @@
                   <w:noProof/>
                   <w:lang w:val="es-MX"/>
                 </w:rPr>
-                <w:t xml:space="preserve">. Obtenido de 24/7 tecno: </w:t>
-              </w:r>
-              <w:r>
-                <w:rPr>
-                  <w:rFonts w:ascii="Times New Roman" w:hAnsi="Times New Roman" w:cs="Times New Roman"/>
-                  <w:noProof/>
-                  <w:lang w:val="es-MX"/>
-                </w:rPr>
-                <w:t>https://247tecno.com/wp-content/uploads/2017/09/almacenar.png</w:t>
+                <w:t>. Obtenido de 24/7 tecno: https://247tecno.com/wp-content/uploads/2017/09/almacenar.png</w:t>
               </w:r>
             </w:p>
             <w:p>
@@ -3886,6 +3732,7 @@
           <w:sz w:val="20"/>
           <w:szCs w:val="20"/>
         </w:rPr>
+        <w:lastRenderedPageBreak/>
         <w:drawing>
           <wp:inline distT="0" distB="0" distL="0" distR="0" wp14:anchorId="5E83820D" wp14:editId="76211E9C">
             <wp:extent cx="2751667" cy="2571211"/>
@@ -3936,7 +3783,6 @@
           <w:sz w:val="20"/>
           <w:szCs w:val="20"/>
         </w:rPr>
-        <w:lastRenderedPageBreak/>
         <w:t>Figura 7.</w:t>
       </w:r>
       <w:r>
@@ -4057,18 +3903,8 @@
           <w:sz w:val="20"/>
           <w:szCs w:val="20"/>
         </w:rPr>
-        <w:t xml:space="preserve"> Diagrama de clases de la función dedicada a escribir el archivo ya procesado en formato </w:t>
-      </w:r>
-      <w:proofErr w:type="spellStart"/>
-      <w:r>
-        <w:rPr>
-          <w:rFonts w:ascii="Times New Roman" w:eastAsia="Times New Roman" w:hAnsi="Times New Roman" w:cs="Times New Roman"/>
-          <w:sz w:val="20"/>
-          <w:szCs w:val="20"/>
-        </w:rPr>
-        <w:t>xml</w:t>
-      </w:r>
-      <w:proofErr w:type="spellEnd"/>
+        <w:t xml:space="preserve"> Diagrama de clases de la función dedicada a escribir el archivo ya procesado en formato xml</w:t>
+      </w:r>
     </w:p>
     <w:p>
       <w:pPr>
@@ -5344,7 +5180,7 @@
   </w:latentStyles>
   <w:style w:type="paragraph" w:default="1" w:styleId="Normal">
     <w:name w:val="Normal"/>
-    <w:rsid w:val="004C3B03"/>
+    <w:rsid w:val="00490C79"/>
   </w:style>
   <w:style w:type="paragraph" w:styleId="Ttulo1">
     <w:name w:val="heading 1"/>

</xml_diff>